<commit_message>
Boxplot and Lineplot A7
</commit_message>
<xml_diff>
--- a/src/dectrees/Assignment_1.docx
+++ b/src/dectrees/Assignment_1.docx
@@ -22,7 +22,13 @@
         <w:t>The difficulty of learning depends on the number of questi</w:t>
       </w:r>
       <w:r>
-        <w:t xml:space="preserve">ons to be asked to decide. So the question is how time consuming the training of the decision tree is. If the training data is noisy the training of the true model is more difficult since there a false-true values and vice versa. </w:t>
+        <w:t xml:space="preserve">ons to be asked to decide. </w:t>
+      </w:r>
+      <w:r>
+        <w:t>So,</w:t>
+      </w:r>
+      <w:r>
+        <w:t xml:space="preserve"> the question is how time consuming the training of the decision tree is. If the training data is noisy the training of the true model is more difficult since there a false-true values and vice versa. </w:t>
       </w:r>
     </w:p>
     <w:p>
@@ -413,6 +419,12 @@
           <w:rFonts w:eastAsiaTheme="minorEastAsia"/>
         </w:rPr>
         <w:t xml:space="preserve">A typical example is a fair dice where the probability of every event is </w:t>
+      </w:r>
+      <w:r>
+        <w:rPr>
+          <w:rFonts w:eastAsiaTheme="minorEastAsia"/>
+        </w:rPr>
+        <w:t xml:space="preserve">equal. </w:t>
       </w:r>
       <m:oMath>
         <m:sSub>
@@ -1000,11 +1012,23 @@
           <w:numId w:val="3"/>
         </w:numPr>
         <w:spacing w:line="240" w:lineRule="auto"/>
-      </w:pPr>
-      <w:r>
+        <w:rPr>
+          <w:b/>
+          <w:bCs/>
+        </w:rPr>
+      </w:pPr>
+      <w:r>
+        <w:rPr>
+          <w:b/>
+          <w:bCs/>
+        </w:rPr>
         <w:t>Attribute 1:  0.007</w:t>
       </w:r>
       <w:r>
+        <w:rPr>
+          <w:b/>
+          <w:bCs/>
+        </w:rPr>
         <w:t>1</w:t>
       </w:r>
     </w:p>
@@ -1042,8 +1066,16 @@
           <w:numId w:val="3"/>
         </w:numPr>
         <w:spacing w:line="240" w:lineRule="auto"/>
-      </w:pPr>
-      <w:r>
+        <w:rPr>
+          <w:b/>
+          <w:bCs/>
+        </w:rPr>
+      </w:pPr>
+      <w:r>
+        <w:rPr>
+          <w:b/>
+          <w:bCs/>
+        </w:rPr>
         <w:t>Attribute 4:  0.0028</w:t>
       </w:r>
     </w:p>
@@ -1185,10 +1217,7 @@
         <w:spacing w:line="240" w:lineRule="auto"/>
       </w:pPr>
       <w:r>
-        <w:t>The Check-Function return the</w:t>
-      </w:r>
-      <w:r>
-        <w:t xml:space="preserve"> fraction of correctly classified samples</w:t>
+        <w:t>The Check-Function return the fraction of correctly classified samples</w:t>
       </w:r>
       <w:r>
         <w:t>.</w:t>
@@ -1675,6 +1704,7 @@
         <w:rPr>
           <w:b/>
           <w:bCs/>
+          <w:noProof/>
         </w:rPr>
         <w:drawing>
           <wp:inline distT="0" distB="0" distL="0" distR="0" wp14:anchorId="72CC4D3F" wp14:editId="3729F0C0">
@@ -1760,6 +1790,7 @@
         <w:rPr>
           <w:b/>
           <w:bCs/>
+          <w:noProof/>
         </w:rPr>
         <w:drawing>
           <wp:inline distT="0" distB="0" distL="0" distR="0" wp14:anchorId="116662E8" wp14:editId="4CFA9D31">
@@ -1810,6 +1841,7 @@
         <w:rPr>
           <w:b/>
           <w:bCs/>
+          <w:noProof/>
         </w:rPr>
         <w:drawing>
           <wp:inline distT="0" distB="0" distL="0" distR="0" wp14:anchorId="2E689321" wp14:editId="6DBF813F">
@@ -1868,6 +1900,7 @@
         <w:rPr>
           <w:b/>
           <w:bCs/>
+          <w:noProof/>
         </w:rPr>
         <w:drawing>
           <wp:inline distT="0" distB="0" distL="0" distR="0" wp14:anchorId="686428C5" wp14:editId="78E041EE">
@@ -1941,6 +1974,7 @@
         <w:rPr>
           <w:b/>
           <w:bCs/>
+          <w:noProof/>
         </w:rPr>
         <w:drawing>
           <wp:inline distT="0" distB="0" distL="0" distR="0" wp14:anchorId="598E4329" wp14:editId="0CAF2E42">
@@ -2161,23 +2195,60 @@
         <w:t>s</w:t>
       </w:r>
       <w:r>
-        <w:t xml:space="preserve"> all p</w:t>
-      </w:r>
-      <w:r>
-        <w:t>ossibilities to prune a tree</w:t>
-      </w:r>
-      <w:r>
-        <w:t>:</w:t>
-      </w:r>
-    </w:p>
-    <w:p>
-      <w:pPr>
-        <w:spacing w:line="240" w:lineRule="auto"/>
-      </w:pPr>
-      <w:r>
-        <w:rPr>
-          <w:b/>
-          <w:bCs/>
+        <w:t xml:space="preserve"> all possibilities to prune a tree:</w:t>
+      </w:r>
+    </w:p>
+    <w:p>
+      <w:pPr>
+        <w:spacing w:line="240" w:lineRule="auto"/>
+      </w:pPr>
+      <w:r>
+        <w:drawing>
+          <wp:inline distT="0" distB="0" distL="0" distR="0" wp14:anchorId="32809BB2" wp14:editId="058FB683">
+            <wp:extent cx="3869410" cy="2625426"/>
+            <wp:effectExtent l="0" t="0" r="0" b="3810"/>
+            <wp:docPr id="163617315" name="Grafik 1" descr="Ein Bild, das Entwurf, Diagramm, Reihe, Zeichnung enthält.&#10;&#10;Automatisch generierte Beschreibung"/>
+            <wp:cNvGraphicFramePr>
+              <a:graphicFrameLocks xmlns:a="http://schemas.openxmlformats.org/drawingml/2006/main" noChangeAspect="1"/>
+            </wp:cNvGraphicFramePr>
+            <a:graphic xmlns:a="http://schemas.openxmlformats.org/drawingml/2006/main">
+              <a:graphicData uri="http://schemas.openxmlformats.org/drawingml/2006/picture">
+                <pic:pic xmlns:pic="http://schemas.openxmlformats.org/drawingml/2006/picture">
+                  <pic:nvPicPr>
+                    <pic:cNvPr id="163617315" name="Grafik 1" descr="Ein Bild, das Entwurf, Diagramm, Reihe, Zeichnung enthält.&#10;&#10;Automatisch generierte Beschreibung"/>
+                    <pic:cNvPicPr/>
+                  </pic:nvPicPr>
+                  <pic:blipFill>
+                    <a:blip r:embed="rId8"/>
+                    <a:stretch>
+                      <a:fillRect/>
+                    </a:stretch>
+                  </pic:blipFill>
+                  <pic:spPr>
+                    <a:xfrm>
+                      <a:off x="0" y="0"/>
+                      <a:ext cx="3872186" cy="2627309"/>
+                    </a:xfrm>
+                    <a:prstGeom prst="rect">
+                      <a:avLst/>
+                    </a:prstGeom>
+                  </pic:spPr>
+                </pic:pic>
+              </a:graphicData>
+            </a:graphic>
+          </wp:inline>
+        </w:drawing>
+      </w:r>
+    </w:p>
+    <w:p>
+      <w:pPr>
+        <w:spacing w:line="240" w:lineRule="auto"/>
+      </w:pPr>
+      <w:r>
+        <w:rPr>
+          <w:b/>
+          <w:bCs/>
+          <w:noProof/>
         </w:rPr>
         <w:drawing>
           <wp:inline distT="0" distB="0" distL="0" distR="0" wp14:anchorId="2763E2D4" wp14:editId="3E019E41">
@@ -2301,6 +2372,7 @@
         <w:spacing w:line="240" w:lineRule="auto"/>
       </w:pPr>
       <w:r>
+        <w:lastRenderedPageBreak/>
         <w:t>A2(A5(++A4(A1(--+)++)-)A5(++A3(A4(+A1(--+)A1(+--))+)-)A4(A5(--+A1(--+))--))</w:t>
       </w:r>
     </w:p>
@@ -2414,6 +2486,296 @@
       </w:pPr>
       <w:r>
         <w:t>Algorithm see Python.</w:t>
+      </w:r>
+    </w:p>
+    <w:p>
+      <w:pPr>
+        <w:spacing w:line="240" w:lineRule="auto"/>
+        <w:rPr>
+          <w:b/>
+          <w:bCs/>
+          <w:sz w:val="28"/>
+          <w:szCs w:val="28"/>
+        </w:rPr>
+      </w:pPr>
+      <w:r>
+        <w:rPr>
+          <w:b/>
+          <w:bCs/>
+          <w:sz w:val="28"/>
+          <w:szCs w:val="28"/>
+        </w:rPr>
+        <w:br w:type="column"/>
+      </w:r>
+      <w:r>
+        <w:rPr>
+          <w:b/>
+          <w:bCs/>
+          <w:sz w:val="28"/>
+          <w:szCs w:val="28"/>
+        </w:rPr>
+        <w:lastRenderedPageBreak/>
+        <w:t>MONK 1</w:t>
+      </w:r>
+    </w:p>
+    <w:p>
+      <w:pPr>
+        <w:spacing w:line="240" w:lineRule="auto"/>
+        <w:jc w:val="center"/>
+      </w:pPr>
+      <w:r>
+        <w:rPr>
+          <w:noProof/>
+        </w:rPr>
+        <w:drawing>
+          <wp:inline distT="0" distB="0" distL="0" distR="0" wp14:anchorId="0DD99493" wp14:editId="0C6B885F">
+            <wp:extent cx="5760720" cy="3456305"/>
+            <wp:effectExtent l="0" t="0" r="0" b="0"/>
+            <wp:docPr id="320548432" name="Grafik 4" descr="Ein Bild, das Text, Diagramm, Screenshot, Plan enthält.&#10;&#10;Automatisch generierte Beschreibung"/>
+            <wp:cNvGraphicFramePr>
+              <a:graphicFrameLocks xmlns:a="http://schemas.openxmlformats.org/drawingml/2006/main" noChangeAspect="1"/>
+            </wp:cNvGraphicFramePr>
+            <a:graphic xmlns:a="http://schemas.openxmlformats.org/drawingml/2006/main">
+              <a:graphicData uri="http://schemas.openxmlformats.org/drawingml/2006/picture">
+                <pic:pic xmlns:pic="http://schemas.openxmlformats.org/drawingml/2006/picture">
+                  <pic:nvPicPr>
+                    <pic:cNvPr id="320548432" name="Grafik 4" descr="Ein Bild, das Text, Diagramm, Screenshot, Plan enthält.&#10;&#10;Automatisch generierte Beschreibung"/>
+                    <pic:cNvPicPr>
+                      <a:picLocks noChangeAspect="1" noChangeArrowheads="1"/>
+                    </pic:cNvPicPr>
+                  </pic:nvPicPr>
+                  <pic:blipFill>
+                    <a:blip r:embed="rId9">
+                      <a:extLst>
+                        <a:ext uri="{28A0092B-C50C-407E-A947-70E740481C1C}">
+                          <a14:useLocalDpi xmlns:a14="http://schemas.microsoft.com/office/drawing/2010/main" val="0"/>
+                        </a:ext>
+                      </a:extLst>
+                    </a:blip>
+                    <a:srcRect/>
+                    <a:stretch>
+                      <a:fillRect/>
+                    </a:stretch>
+                  </pic:blipFill>
+                  <pic:spPr bwMode="auto">
+                    <a:xfrm>
+                      <a:off x="0" y="0"/>
+                      <a:ext cx="5760720" cy="3456305"/>
+                    </a:xfrm>
+                    <a:prstGeom prst="rect">
+                      <a:avLst/>
+                    </a:prstGeom>
+                    <a:noFill/>
+                    <a:ln>
+                      <a:noFill/>
+                    </a:ln>
+                  </pic:spPr>
+                </pic:pic>
+              </a:graphicData>
+            </a:graphic>
+          </wp:inline>
+        </w:drawing>
+      </w:r>
+      <w:r>
+        <w:rPr>
+          <w:noProof/>
+        </w:rPr>
+        <w:drawing>
+          <wp:inline distT="0" distB="0" distL="0" distR="0" wp14:anchorId="6F2591FB" wp14:editId="1B10F119">
+            <wp:extent cx="4320000" cy="3242381"/>
+            <wp:effectExtent l="0" t="0" r="4445" b="0"/>
+            <wp:docPr id="471131693" name="Grafik 3" descr="Ein Bild, das Reihe, Text, Diagramm, Zahl enthält.&#10;&#10;Automatisch generierte Beschreibung"/>
+            <wp:cNvGraphicFramePr>
+              <a:graphicFrameLocks xmlns:a="http://schemas.openxmlformats.org/drawingml/2006/main" noChangeAspect="1"/>
+            </wp:cNvGraphicFramePr>
+            <a:graphic xmlns:a="http://schemas.openxmlformats.org/drawingml/2006/main">
+              <a:graphicData uri="http://schemas.openxmlformats.org/drawingml/2006/picture">
+                <pic:pic xmlns:pic="http://schemas.openxmlformats.org/drawingml/2006/picture">
+                  <pic:nvPicPr>
+                    <pic:cNvPr id="471131693" name="Grafik 3" descr="Ein Bild, das Reihe, Text, Diagramm, Zahl enthält.&#10;&#10;Automatisch generierte Beschreibung"/>
+                    <pic:cNvPicPr>
+                      <a:picLocks noChangeAspect="1" noChangeArrowheads="1"/>
+                    </pic:cNvPicPr>
+                  </pic:nvPicPr>
+                  <pic:blipFill>
+                    <a:blip r:embed="rId10">
+                      <a:extLst>
+                        <a:ext uri="{28A0092B-C50C-407E-A947-70E740481C1C}">
+                          <a14:useLocalDpi xmlns:a14="http://schemas.microsoft.com/office/drawing/2010/main" val="0"/>
+                        </a:ext>
+                      </a:extLst>
+                    </a:blip>
+                    <a:srcRect/>
+                    <a:stretch>
+                      <a:fillRect/>
+                    </a:stretch>
+                  </pic:blipFill>
+                  <pic:spPr bwMode="auto">
+                    <a:xfrm>
+                      <a:off x="0" y="0"/>
+                      <a:ext cx="4320000" cy="3242381"/>
+                    </a:xfrm>
+                    <a:prstGeom prst="rect">
+                      <a:avLst/>
+                    </a:prstGeom>
+                    <a:noFill/>
+                    <a:ln>
+                      <a:noFill/>
+                    </a:ln>
+                  </pic:spPr>
+                </pic:pic>
+              </a:graphicData>
+            </a:graphic>
+          </wp:inline>
+        </w:drawing>
+      </w:r>
+    </w:p>
+    <w:p>
+      <w:pPr>
+        <w:spacing w:line="240" w:lineRule="auto"/>
+        <w:rPr>
+          <w:b/>
+          <w:bCs/>
+          <w:sz w:val="28"/>
+          <w:szCs w:val="28"/>
+        </w:rPr>
+      </w:pPr>
+      <w:r>
+        <w:rPr>
+          <w:b/>
+          <w:bCs/>
+          <w:sz w:val="28"/>
+          <w:szCs w:val="28"/>
+        </w:rPr>
+        <w:br w:type="column"/>
+      </w:r>
+      <w:r>
+        <w:rPr>
+          <w:b/>
+          <w:bCs/>
+          <w:sz w:val="28"/>
+          <w:szCs w:val="28"/>
+        </w:rPr>
+        <w:lastRenderedPageBreak/>
+        <w:t>MONK 3</w:t>
+      </w:r>
+    </w:p>
+    <w:p>
+      <w:pPr>
+        <w:spacing w:line="240" w:lineRule="auto"/>
+        <w:jc w:val="center"/>
+      </w:pPr>
+      <w:r>
+        <w:rPr>
+          <w:noProof/>
+        </w:rPr>
+        <w:drawing>
+          <wp:inline distT="0" distB="0" distL="0" distR="0" wp14:anchorId="2FF3C2BB" wp14:editId="1F2ED12D">
+            <wp:extent cx="5760720" cy="3456305"/>
+            <wp:effectExtent l="0" t="0" r="0" b="0"/>
+            <wp:docPr id="1213078518" name="Grafik 1" descr="Ein Bild, das Text, Diagramm, Screenshot, Plan enthält.&#10;&#10;Automatisch generierte Beschreibung"/>
+            <wp:cNvGraphicFramePr>
+              <a:graphicFrameLocks xmlns:a="http://schemas.openxmlformats.org/drawingml/2006/main" noChangeAspect="1"/>
+            </wp:cNvGraphicFramePr>
+            <a:graphic xmlns:a="http://schemas.openxmlformats.org/drawingml/2006/main">
+              <a:graphicData uri="http://schemas.openxmlformats.org/drawingml/2006/picture">
+                <pic:pic xmlns:pic="http://schemas.openxmlformats.org/drawingml/2006/picture">
+                  <pic:nvPicPr>
+                    <pic:cNvPr id="1213078518" name="Grafik 1" descr="Ein Bild, das Text, Diagramm, Screenshot, Plan enthält.&#10;&#10;Automatisch generierte Beschreibung"/>
+                    <pic:cNvPicPr>
+                      <a:picLocks noChangeAspect="1" noChangeArrowheads="1"/>
+                    </pic:cNvPicPr>
+                  </pic:nvPicPr>
+                  <pic:blipFill>
+                    <a:blip r:embed="rId11">
+                      <a:extLst>
+                        <a:ext uri="{28A0092B-C50C-407E-A947-70E740481C1C}">
+                          <a14:useLocalDpi xmlns:a14="http://schemas.microsoft.com/office/drawing/2010/main" val="0"/>
+                        </a:ext>
+                      </a:extLst>
+                    </a:blip>
+                    <a:srcRect/>
+                    <a:stretch>
+                      <a:fillRect/>
+                    </a:stretch>
+                  </pic:blipFill>
+                  <pic:spPr bwMode="auto">
+                    <a:xfrm>
+                      <a:off x="0" y="0"/>
+                      <a:ext cx="5760720" cy="3456305"/>
+                    </a:xfrm>
+                    <a:prstGeom prst="rect">
+                      <a:avLst/>
+                    </a:prstGeom>
+                    <a:noFill/>
+                    <a:ln>
+                      <a:noFill/>
+                    </a:ln>
+                  </pic:spPr>
+                </pic:pic>
+              </a:graphicData>
+            </a:graphic>
+          </wp:inline>
+        </w:drawing>
+      </w:r>
+    </w:p>
+    <w:p>
+      <w:pPr>
+        <w:spacing w:line="240" w:lineRule="auto"/>
+        <w:jc w:val="center"/>
+      </w:pPr>
+      <w:r>
+        <w:rPr>
+          <w:noProof/>
+        </w:rPr>
+        <w:drawing>
+          <wp:inline distT="0" distB="0" distL="0" distR="0" wp14:anchorId="3E22AB7C" wp14:editId="531977B5">
+            <wp:extent cx="4320000" cy="3242381"/>
+            <wp:effectExtent l="0" t="0" r="4445" b="0"/>
+            <wp:docPr id="1993145238" name="Grafik 2" descr="Ein Bild, das Reihe, Diagramm enthält.&#10;&#10;Automatisch generierte Beschreibung"/>
+            <wp:cNvGraphicFramePr>
+              <a:graphicFrameLocks xmlns:a="http://schemas.openxmlformats.org/drawingml/2006/main" noChangeAspect="1"/>
+            </wp:cNvGraphicFramePr>
+            <a:graphic xmlns:a="http://schemas.openxmlformats.org/drawingml/2006/main">
+              <a:graphicData uri="http://schemas.openxmlformats.org/drawingml/2006/picture">
+                <pic:pic xmlns:pic="http://schemas.openxmlformats.org/drawingml/2006/picture">
+                  <pic:nvPicPr>
+                    <pic:cNvPr id="1993145238" name="Grafik 2" descr="Ein Bild, das Reihe, Diagramm enthält.&#10;&#10;Automatisch generierte Beschreibung"/>
+                    <pic:cNvPicPr>
+                      <a:picLocks noChangeAspect="1" noChangeArrowheads="1"/>
+                    </pic:cNvPicPr>
+                  </pic:nvPicPr>
+                  <pic:blipFill>
+                    <a:blip r:embed="rId12">
+                      <a:extLst>
+                        <a:ext uri="{28A0092B-C50C-407E-A947-70E740481C1C}">
+                          <a14:useLocalDpi xmlns:a14="http://schemas.microsoft.com/office/drawing/2010/main" val="0"/>
+                        </a:ext>
+                      </a:extLst>
+                    </a:blip>
+                    <a:srcRect/>
+                    <a:stretch>
+                      <a:fillRect/>
+                    </a:stretch>
+                  </pic:blipFill>
+                  <pic:spPr bwMode="auto">
+                    <a:xfrm>
+                      <a:off x="0" y="0"/>
+                      <a:ext cx="4320000" cy="3242381"/>
+                    </a:xfrm>
+                    <a:prstGeom prst="rect">
+                      <a:avLst/>
+                    </a:prstGeom>
+                    <a:noFill/>
+                    <a:ln>
+                      <a:noFill/>
+                    </a:ln>
+                  </pic:spPr>
+                </pic:pic>
+              </a:graphicData>
+            </a:graphic>
+          </wp:inline>
+        </w:drawing>
       </w:r>
     </w:p>
     <w:sectPr>

</xml_diff>